<commit_message>
3 observetions are finished
</commit_message>
<xml_diff>
--- a/Pymaceuticals/matplot_three_observations.docx
+++ b/Pymaceuticals/matplot_three_observations.docx
@@ -3,11 +3,31 @@
 <w:document xmlns:wpc="http://schemas.microsoft.com/office/word/2010/wordprocessingCanvas" xmlns:cx="http://schemas.microsoft.com/office/drawing/2014/chartex" xmlns:cx1="http://schemas.microsoft.com/office/drawing/2015/9/8/chartex" xmlns:cx2="http://schemas.microsoft.com/office/drawing/2015/10/21/chartex" xmlns:cx3="http://schemas.microsoft.com/office/drawing/2016/5/9/chartex" xmlns:cx4="http://schemas.microsoft.com/office/drawing/2016/5/10/chartex" xmlns:cx5="http://schemas.microsoft.com/office/drawing/2016/5/11/chartex" xmlns:cx6="http://schemas.microsoft.com/office/drawing/2016/5/12/chartex" xmlns:cx7="http://schemas.microsoft.com/office/drawing/2016/5/13/chartex" xmlns:cx8="http://schemas.microsoft.com/office/drawing/2016/5/14/chartex" xmlns:mc="http://schemas.openxmlformats.org/markup-compatibility/2006" xmlns:aink="http://schemas.microsoft.com/office/drawing/2016/ink" xmlns:am3d="http://schemas.microsoft.com/office/drawing/2017/model3d" xmlns:o="urn:schemas-microsoft-com:office:office" xmlns:r="http://schemas.openxmlformats.org/officeDocument/2006/relationships" xmlns:m="http://schemas.openxmlformats.org/officeDocument/2006/math" xmlns:v="urn:schemas-microsoft-com:vml" xmlns:wp14="http://schemas.microsoft.com/office/word/2010/wordprocessingDrawing" xmlns:wp="http://schemas.openxmlformats.org/drawingml/2006/wordprocessingDrawing" xmlns:w10="urn:schemas-microsoft-com:office:word" xmlns:w="http://schemas.openxmlformats.org/wordprocessingml/2006/main" xmlns:w14="http://schemas.microsoft.com/office/word/2010/wordml" xmlns:w15="http://schemas.microsoft.com/office/word/2012/wordml" xmlns:w16cid="http://schemas.microsoft.com/office/word/2016/wordml/cid" xmlns:w16se="http://schemas.microsoft.com/office/word/2015/wordml/symex" xmlns:wpg="http://schemas.microsoft.com/office/word/2010/wordprocessingGroup" xmlns:wpi="http://schemas.microsoft.com/office/word/2010/wordprocessingInk" xmlns:wne="http://schemas.microsoft.com/office/word/2006/wordml" xmlns:wps="http://schemas.microsoft.com/office/word/2010/wordprocessingShape" mc:Ignorable="w14 w15 w16se w16cid wp14">
   <w:body>
     <w:p>
-      <w:r>
+      <w:pPr>
+        <w:rPr>
+          <w:rFonts w:asciiTheme="majorHAnsi" w:hAnsiTheme="majorHAnsi" w:cstheme="majorHAnsi"/>
+          <w:sz w:val="28"/>
+          <w:szCs w:val="28"/>
+        </w:rPr>
+      </w:pPr>
+      <w:r>
+        <w:rPr>
+          <w:rFonts w:asciiTheme="majorHAnsi" w:hAnsiTheme="majorHAnsi" w:cstheme="majorHAnsi"/>
+          <w:sz w:val="28"/>
+          <w:szCs w:val="28"/>
+        </w:rPr>
         <w:t xml:space="preserve">The following three observations are made regarding this data set. </w:t>
       </w:r>
     </w:p>
-    <w:p/>
+    <w:p>
+      <w:pPr>
+        <w:rPr>
+          <w:rFonts w:asciiTheme="majorHAnsi" w:hAnsiTheme="majorHAnsi" w:cstheme="majorHAnsi"/>
+          <w:sz w:val="28"/>
+          <w:szCs w:val="28"/>
+        </w:rPr>
+      </w:pPr>
+    </w:p>
     <w:p>
       <w:pPr>
         <w:pStyle w:val="ListParagraph"/>
@@ -15,16 +35,36 @@
           <w:ilvl w:val="0"/>
           <w:numId w:val="3"/>
         </w:numPr>
-      </w:pPr>
-      <w:r>
+        <w:rPr>
+          <w:rFonts w:asciiTheme="majorHAnsi" w:hAnsiTheme="majorHAnsi" w:cstheme="majorHAnsi"/>
+          <w:sz w:val="28"/>
+          <w:szCs w:val="28"/>
+        </w:rPr>
+      </w:pPr>
+      <w:r>
+        <w:rPr>
+          <w:rFonts w:asciiTheme="majorHAnsi" w:hAnsiTheme="majorHAnsi" w:cstheme="majorHAnsi"/>
+          <w:sz w:val="28"/>
+          <w:szCs w:val="28"/>
+        </w:rPr>
         <w:t xml:space="preserve">According to the graph, “Tumor Response to Treatment” the drug, </w:t>
       </w:r>
       <w:proofErr w:type="spellStart"/>
       <w:r>
+        <w:rPr>
+          <w:rFonts w:asciiTheme="majorHAnsi" w:hAnsiTheme="majorHAnsi" w:cstheme="majorHAnsi"/>
+          <w:sz w:val="28"/>
+          <w:szCs w:val="28"/>
+        </w:rPr>
         <w:t>Capomulin</w:t>
       </w:r>
       <w:proofErr w:type="spellEnd"/>
       <w:r>
+        <w:rPr>
+          <w:rFonts w:asciiTheme="majorHAnsi" w:hAnsiTheme="majorHAnsi" w:cstheme="majorHAnsi"/>
+          <w:sz w:val="28"/>
+          <w:szCs w:val="28"/>
+        </w:rPr>
         <w:t xml:space="preserve">, effects the tumor volumes (mm3) in 45 days compare to the rest of the 3 drugs. Therefore, it is the best drug for tumor treatment of four drugs. </w:t>
       </w:r>
     </w:p>
@@ -35,36 +75,88 @@
           <w:ilvl w:val="0"/>
           <w:numId w:val="3"/>
         </w:numPr>
-      </w:pPr>
-      <w:r>
+        <w:rPr>
+          <w:rFonts w:asciiTheme="majorHAnsi" w:hAnsiTheme="majorHAnsi" w:cstheme="majorHAnsi"/>
+          <w:sz w:val="28"/>
+          <w:szCs w:val="28"/>
+        </w:rPr>
+      </w:pPr>
+      <w:r>
+        <w:rPr>
+          <w:rFonts w:asciiTheme="majorHAnsi" w:hAnsiTheme="majorHAnsi" w:cstheme="majorHAnsi"/>
+          <w:sz w:val="28"/>
+          <w:szCs w:val="28"/>
+        </w:rPr>
         <w:t xml:space="preserve">The other observation can be made on the drug, </w:t>
       </w:r>
       <w:proofErr w:type="spellStart"/>
       <w:r>
+        <w:rPr>
+          <w:rFonts w:asciiTheme="majorHAnsi" w:hAnsiTheme="majorHAnsi" w:cstheme="majorHAnsi"/>
+          <w:sz w:val="28"/>
+          <w:szCs w:val="28"/>
+        </w:rPr>
         <w:t>Ketapril</w:t>
       </w:r>
       <w:proofErr w:type="spellEnd"/>
       <w:r>
+        <w:rPr>
+          <w:rFonts w:asciiTheme="majorHAnsi" w:hAnsiTheme="majorHAnsi" w:cstheme="majorHAnsi"/>
+          <w:sz w:val="28"/>
+          <w:szCs w:val="28"/>
+        </w:rPr>
         <w:t>. I</w:t>
       </w:r>
       <w:r>
+        <w:rPr>
+          <w:rFonts w:asciiTheme="majorHAnsi" w:hAnsiTheme="majorHAnsi" w:cstheme="majorHAnsi"/>
+          <w:sz w:val="28"/>
+          <w:szCs w:val="28"/>
+        </w:rPr>
         <w:t xml:space="preserve">t is the least effective drug among the group of four. </w:t>
       </w:r>
-      <w:bookmarkStart w:id="0" w:name="_GoBack"/>
-      <w:bookmarkEnd w:id="0"/>
     </w:p>
-    <w:p/>
-    <w:p/>
-    <w:p/>
     <w:p>
       <w:pPr>
         <w:rPr>
-          <w:rFonts w:ascii="Times New Roman" w:eastAsia="Times New Roman" w:hAnsi="Times New Roman" w:cs="Times New Roman"/>
-        </w:rPr>
-      </w:pPr>
-      <w:r>
-        <w:rPr>
+          <w:rFonts w:asciiTheme="majorHAnsi" w:hAnsiTheme="majorHAnsi" w:cstheme="majorHAnsi"/>
+          <w:sz w:val="28"/>
+          <w:szCs w:val="28"/>
+        </w:rPr>
+      </w:pPr>
+    </w:p>
+    <w:p>
+      <w:pPr>
+        <w:rPr>
+          <w:rFonts w:asciiTheme="majorHAnsi" w:hAnsiTheme="majorHAnsi" w:cstheme="majorHAnsi"/>
+          <w:sz w:val="28"/>
+          <w:szCs w:val="28"/>
+        </w:rPr>
+      </w:pPr>
+    </w:p>
+    <w:p>
+      <w:pPr>
+        <w:rPr>
+          <w:rFonts w:asciiTheme="majorHAnsi" w:hAnsiTheme="majorHAnsi" w:cstheme="majorHAnsi"/>
+          <w:sz w:val="28"/>
+          <w:szCs w:val="28"/>
+        </w:rPr>
+      </w:pPr>
+    </w:p>
+    <w:p>
+      <w:pPr>
+        <w:rPr>
+          <w:rFonts w:asciiTheme="majorHAnsi" w:hAnsiTheme="majorHAnsi" w:cstheme="majorHAnsi"/>
+          <w:sz w:val="28"/>
+          <w:szCs w:val="28"/>
+        </w:rPr>
+      </w:pPr>
+      <w:r>
+        <w:rPr>
+          <w:rFonts w:asciiTheme="majorHAnsi" w:hAnsiTheme="majorHAnsi" w:cstheme="majorHAnsi"/>
           <w:noProof/>
+          <w:sz w:val="28"/>
+          <w:szCs w:val="28"/>
         </w:rPr>
         <w:drawing>
           <wp:inline distT="0" distB="0" distL="0" distR="0" wp14:anchorId="35F9623B" wp14:editId="68317F69">
@@ -116,9 +208,196 @@
         </w:drawing>
       </w:r>
     </w:p>
-    <w:p/>
-    <w:p/>
-    <w:p/>
+    <w:p>
+      <w:pPr>
+        <w:rPr>
+          <w:rFonts w:asciiTheme="majorHAnsi" w:hAnsiTheme="majorHAnsi" w:cstheme="majorHAnsi"/>
+          <w:sz w:val="28"/>
+          <w:szCs w:val="28"/>
+        </w:rPr>
+      </w:pPr>
+    </w:p>
+    <w:p>
+      <w:pPr>
+        <w:pStyle w:val="ListParagraph"/>
+        <w:numPr>
+          <w:ilvl w:val="0"/>
+          <w:numId w:val="3"/>
+        </w:numPr>
+        <w:rPr>
+          <w:rFonts w:asciiTheme="majorHAnsi" w:eastAsia="Times New Roman" w:hAnsiTheme="majorHAnsi" w:cstheme="majorHAnsi"/>
+          <w:sz w:val="28"/>
+          <w:szCs w:val="28"/>
+        </w:rPr>
+      </w:pPr>
+      <w:r>
+        <w:rPr>
+          <w:rFonts w:asciiTheme="majorHAnsi" w:eastAsia="Times New Roman" w:hAnsiTheme="majorHAnsi" w:cstheme="majorHAnsi"/>
+          <w:sz w:val="28"/>
+          <w:szCs w:val="28"/>
+        </w:rPr>
+        <w:t>According to “Survival During Treatment” table</w:t>
+      </w:r>
+      <w:r>
+        <w:rPr>
+          <w:rFonts w:asciiTheme="majorHAnsi" w:eastAsia="Times New Roman" w:hAnsiTheme="majorHAnsi" w:cstheme="majorHAnsi"/>
+          <w:sz w:val="28"/>
+          <w:szCs w:val="28"/>
+        </w:rPr>
+        <w:t>, the percentage of</w:t>
+      </w:r>
+      <w:r>
+        <w:rPr>
+          <w:rFonts w:asciiTheme="majorHAnsi" w:eastAsia="Times New Roman" w:hAnsiTheme="majorHAnsi" w:cstheme="majorHAnsi"/>
+          <w:sz w:val="28"/>
+          <w:szCs w:val="28"/>
+        </w:rPr>
+        <w:t xml:space="preserve"> survival of mice just went down only 10% (from 100 % to 90%)</w:t>
+      </w:r>
+      <w:r>
+        <w:rPr>
+          <w:rFonts w:asciiTheme="majorHAnsi" w:eastAsia="Times New Roman" w:hAnsiTheme="majorHAnsi" w:cstheme="majorHAnsi"/>
+          <w:sz w:val="28"/>
+          <w:szCs w:val="28"/>
+        </w:rPr>
+        <w:t xml:space="preserve"> over the 45 days period</w:t>
+      </w:r>
+      <w:r>
+        <w:rPr>
+          <w:rFonts w:asciiTheme="majorHAnsi" w:eastAsia="Times New Roman" w:hAnsiTheme="majorHAnsi" w:cstheme="majorHAnsi"/>
+          <w:sz w:val="28"/>
+          <w:szCs w:val="28"/>
+        </w:rPr>
+        <w:t xml:space="preserve"> for the use of </w:t>
+      </w:r>
+      <w:proofErr w:type="spellStart"/>
+      <w:r>
+        <w:rPr>
+          <w:rFonts w:asciiTheme="majorHAnsi" w:hAnsiTheme="majorHAnsi" w:cstheme="majorHAnsi"/>
+          <w:sz w:val="28"/>
+          <w:szCs w:val="28"/>
+        </w:rPr>
+        <w:t>Capomulin</w:t>
+      </w:r>
+      <w:proofErr w:type="spellEnd"/>
+      <w:r>
+        <w:rPr>
+          <w:rFonts w:asciiTheme="majorHAnsi" w:hAnsiTheme="majorHAnsi" w:cstheme="majorHAnsi"/>
+          <w:sz w:val="28"/>
+          <w:szCs w:val="28"/>
+        </w:rPr>
+        <w:t xml:space="preserve"> which was the best one compere to rest of 3 other drugs on the table. </w:t>
+      </w:r>
+      <w:bookmarkStart w:id="0" w:name="_GoBack"/>
+      <w:bookmarkEnd w:id="0"/>
+    </w:p>
+    <w:p>
+      <w:pPr>
+        <w:pStyle w:val="ListParagraph"/>
+        <w:numPr>
+          <w:ilvl w:val="0"/>
+          <w:numId w:val="3"/>
+        </w:numPr>
+        <w:rPr>
+          <w:rFonts w:asciiTheme="majorHAnsi" w:hAnsiTheme="majorHAnsi" w:cstheme="majorHAnsi"/>
+          <w:sz w:val="28"/>
+          <w:szCs w:val="28"/>
+        </w:rPr>
+      </w:pPr>
+      <w:r>
+        <w:rPr>
+          <w:rFonts w:asciiTheme="majorHAnsi" w:hAnsiTheme="majorHAnsi" w:cstheme="majorHAnsi"/>
+          <w:noProof/>
+          <w:sz w:val="28"/>
+          <w:szCs w:val="28"/>
+        </w:rPr>
+        <w:lastRenderedPageBreak/>
+        <w:drawing>
+          <wp:inline distT="0" distB="0" distL="0" distR="0" wp14:anchorId="158789B8" wp14:editId="68FF9BD5">
+            <wp:extent cx="5943600" cy="3429000"/>
+            <wp:effectExtent l="0" t="0" r="0" b="0"/>
+            <wp:docPr id="2" name="Picture 2" descr="/var/folders/h0/hb4k6br16f9d6rntmhthq_y80000gn/T/com.microsoft.Word/Content.MSO/B5AA4B42.tmp"/>
+            <wp:cNvGraphicFramePr>
+              <a:graphicFrameLocks xmlns:a="http://schemas.openxmlformats.org/drawingml/2006/main" noChangeAspect="1"/>
+            </wp:cNvGraphicFramePr>
+            <a:graphic xmlns:a="http://schemas.openxmlformats.org/drawingml/2006/main">
+              <a:graphicData uri="http://schemas.openxmlformats.org/drawingml/2006/picture">
+                <pic:pic xmlns:pic="http://schemas.openxmlformats.org/drawingml/2006/picture">
+                  <pic:nvPicPr>
+                    <pic:cNvPr id="0" name="Picture 3" descr="/var/folders/h0/hb4k6br16f9d6rntmhthq_y80000gn/T/com.microsoft.Word/Content.MSO/B5AA4B42.tmp"/>
+                    <pic:cNvPicPr>
+                      <a:picLocks noChangeAspect="1" noChangeArrowheads="1"/>
+                    </pic:cNvPicPr>
+                  </pic:nvPicPr>
+                  <pic:blipFill>
+                    <a:blip r:embed="rId6">
+                      <a:extLst>
+                        <a:ext uri="{28A0092B-C50C-407E-A947-70E740481C1C}">
+                          <a14:useLocalDpi xmlns:a14="http://schemas.microsoft.com/office/drawing/2010/main" val="0"/>
+                        </a:ext>
+                      </a:extLst>
+                    </a:blip>
+                    <a:srcRect/>
+                    <a:stretch>
+                      <a:fillRect/>
+                    </a:stretch>
+                  </pic:blipFill>
+                  <pic:spPr bwMode="auto">
+                    <a:xfrm>
+                      <a:off x="0" y="0"/>
+                      <a:ext cx="5943600" cy="3429000"/>
+                    </a:xfrm>
+                    <a:prstGeom prst="rect">
+                      <a:avLst/>
+                    </a:prstGeom>
+                    <a:noFill/>
+                    <a:ln>
+                      <a:noFill/>
+                    </a:ln>
+                  </pic:spPr>
+                </pic:pic>
+              </a:graphicData>
+            </a:graphic>
+          </wp:inline>
+        </w:drawing>
+      </w:r>
+    </w:p>
+    <w:p>
+      <w:pPr>
+        <w:rPr>
+          <w:rFonts w:asciiTheme="majorHAnsi" w:hAnsiTheme="majorHAnsi" w:cstheme="majorHAnsi"/>
+          <w:sz w:val="28"/>
+          <w:szCs w:val="28"/>
+        </w:rPr>
+      </w:pPr>
+    </w:p>
+    <w:p>
+      <w:pPr>
+        <w:rPr>
+          <w:rFonts w:asciiTheme="majorHAnsi" w:hAnsiTheme="majorHAnsi" w:cstheme="majorHAnsi"/>
+          <w:sz w:val="28"/>
+          <w:szCs w:val="28"/>
+        </w:rPr>
+      </w:pPr>
+    </w:p>
+    <w:p>
+      <w:pPr>
+        <w:rPr>
+          <w:rFonts w:asciiTheme="majorHAnsi" w:hAnsiTheme="majorHAnsi" w:cstheme="majorHAnsi"/>
+          <w:sz w:val="28"/>
+          <w:szCs w:val="28"/>
+        </w:rPr>
+      </w:pPr>
+    </w:p>
+    <w:p>
+      <w:pPr>
+        <w:rPr>
+          <w:rFonts w:asciiTheme="majorHAnsi" w:hAnsiTheme="majorHAnsi" w:cstheme="majorHAnsi"/>
+          <w:sz w:val="28"/>
+          <w:szCs w:val="28"/>
+        </w:rPr>
+      </w:pPr>
+    </w:p>
     <w:sectPr>
       <w:pgSz w:w="12240" w:h="15840"/>
       <w:pgMar w:top="1440" w:right="1440" w:bottom="1440" w:left="1440" w:header="720" w:footer="720" w:gutter="0"/>
@@ -804,6 +1083,10 @@
   <w:style w:type="paragraph" w:default="1" w:styleId="Normal">
     <w:name w:val="Normal"/>
     <w:qFormat/>
+    <w:rsid w:val="0083491B"/>
+    <w:rPr>
+      <w:rFonts w:ascii="Times New Roman" w:eastAsia="Times New Roman" w:hAnsi="Times New Roman" w:cs="Times New Roman"/>
+    </w:rPr>
   </w:style>
   <w:style w:type="character" w:default="1" w:styleId="DefaultParagraphFont">
     <w:name w:val="Default Paragraph Font"/>
@@ -842,6 +1125,9 @@
       <w:ind w:left="720"/>
       <w:contextualSpacing/>
     </w:pPr>
+    <w:rPr>
+      <w:rFonts w:asciiTheme="minorHAnsi" w:eastAsiaTheme="minorHAnsi" w:hAnsiTheme="minorHAnsi" w:cstheme="minorBidi"/>
+    </w:rPr>
   </w:style>
 </w:styles>
 </file>

</xml_diff>

<commit_message>
3 of them are finished
</commit_message>
<xml_diff>
--- a/Pymaceuticals/matplot_three_observations.docx
+++ b/Pymaceuticals/matplot_three_observations.docx
@@ -288,28 +288,21 @@
         </w:rPr>
         <w:t xml:space="preserve"> which was the best one compere to rest of 3 other drugs on the table. </w:t>
       </w:r>
+    </w:p>
+    <w:p>
+      <w:pPr>
+        <w:ind w:left="360"/>
+        <w:rPr>
+          <w:rFonts w:asciiTheme="majorHAnsi" w:hAnsiTheme="majorHAnsi" w:cstheme="majorHAnsi"/>
+          <w:sz w:val="28"/>
+          <w:szCs w:val="28"/>
+        </w:rPr>
+      </w:pPr>
       <w:bookmarkStart w:id="0" w:name="_GoBack"/>
       <w:bookmarkEnd w:id="0"/>
-    </w:p>
-    <w:p>
-      <w:pPr>
-        <w:pStyle w:val="ListParagraph"/>
-        <w:numPr>
-          <w:ilvl w:val="0"/>
-          <w:numId w:val="3"/>
-        </w:numPr>
-        <w:rPr>
-          <w:rFonts w:asciiTheme="majorHAnsi" w:hAnsiTheme="majorHAnsi" w:cstheme="majorHAnsi"/>
-          <w:sz w:val="28"/>
-          <w:szCs w:val="28"/>
-        </w:rPr>
-      </w:pPr>
-      <w:r>
-        <w:rPr>
-          <w:rFonts w:asciiTheme="majorHAnsi" w:hAnsiTheme="majorHAnsi" w:cstheme="majorHAnsi"/>
+      <w:r>
+        <w:rPr>
           <w:noProof/>
-          <w:sz w:val="28"/>
-          <w:szCs w:val="28"/>
         </w:rPr>
         <w:lastRenderedPageBreak/>
         <w:drawing>

</xml_diff>